<commit_message>
resubmitted paper 1 now
</commit_message>
<xml_diff>
--- a/Docs/My Docs/Thesis/Retrieval of Surface Reflectance from Aerial Imagery/Covering Letter.docx
+++ b/Docs/My Docs/Thesis/Retrieval of Surface Reflectance from Aerial Imagery/Covering Letter.docx
@@ -12,6 +12,191 @@
           <w:lang w:val="en-GB"/>
         </w:rPr>
       </w:pPr>
+      <w:r>
+        <w:rPr>
+          <w:rFonts w:ascii="Arial" w:hAnsi="Arial" w:cs="Arial"/>
+          <w:sz w:val="20"/>
+          <w:szCs w:val="20"/>
+          <w:lang w:val="en-GB"/>
+        </w:rPr>
+        <w:t>Dugal Harris</w:t>
+      </w:r>
+    </w:p>
+    <w:p>
+      <w:pPr>
+        <w:ind w:left="4320"/>
+        <w:rPr>
+          <w:rFonts w:ascii="Arial" w:hAnsi="Arial" w:cs="Arial"/>
+          <w:sz w:val="20"/>
+          <w:szCs w:val="20"/>
+          <w:lang w:val="en-GB"/>
+        </w:rPr>
+      </w:pPr>
+      <w:r>
+        <w:rPr>
+          <w:rFonts w:ascii="Arial" w:hAnsi="Arial" w:cs="Arial"/>
+          <w:sz w:val="20"/>
+          <w:szCs w:val="20"/>
+          <w:lang w:val="en-GB"/>
+        </w:rPr>
+        <w:t>Department of Geography and Environmental Studies</w:t>
+      </w:r>
+    </w:p>
+    <w:p>
+      <w:pPr>
+        <w:ind w:left="4320"/>
+        <w:rPr>
+          <w:rFonts w:ascii="Arial" w:hAnsi="Arial" w:cs="Arial"/>
+          <w:sz w:val="20"/>
+          <w:szCs w:val="20"/>
+          <w:lang w:val="en-GB"/>
+        </w:rPr>
+      </w:pPr>
+      <w:r>
+        <w:rPr>
+          <w:rFonts w:ascii="Arial" w:hAnsi="Arial" w:cs="Arial"/>
+          <w:sz w:val="20"/>
+          <w:szCs w:val="20"/>
+          <w:lang w:val="en-GB"/>
+        </w:rPr>
+        <w:t>Stellenbosch University</w:t>
+      </w:r>
+    </w:p>
+    <w:p>
+      <w:pPr>
+        <w:ind w:left="4320"/>
+        <w:rPr>
+          <w:rFonts w:ascii="Arial" w:hAnsi="Arial" w:cs="Arial"/>
+          <w:sz w:val="20"/>
+          <w:szCs w:val="20"/>
+          <w:lang w:val="en-GB"/>
+        </w:rPr>
+      </w:pPr>
+      <w:r>
+        <w:rPr>
+          <w:rFonts w:ascii="Arial" w:hAnsi="Arial" w:cs="Arial"/>
+          <w:sz w:val="20"/>
+          <w:szCs w:val="20"/>
+          <w:lang w:val="en-GB"/>
+        </w:rPr>
+        <w:t>Stellenbosch</w:t>
+      </w:r>
+      <w:r>
+        <w:rPr>
+          <w:rFonts w:ascii="Arial" w:hAnsi="Arial" w:cs="Arial"/>
+          <w:sz w:val="20"/>
+          <w:szCs w:val="20"/>
+          <w:lang w:val="en-GB"/>
+        </w:rPr>
+        <w:t xml:space="preserve"> 7602</w:t>
+      </w:r>
+    </w:p>
+    <w:p>
+      <w:pPr>
+        <w:ind w:left="4320"/>
+        <w:rPr>
+          <w:rFonts w:ascii="Arial" w:hAnsi="Arial" w:cs="Arial"/>
+          <w:sz w:val="20"/>
+          <w:szCs w:val="20"/>
+          <w:lang w:val="en-GB"/>
+        </w:rPr>
+      </w:pPr>
+      <w:r>
+        <w:rPr>
+          <w:rFonts w:ascii="Arial" w:hAnsi="Arial" w:cs="Arial"/>
+          <w:sz w:val="20"/>
+          <w:szCs w:val="20"/>
+          <w:lang w:val="en-GB"/>
+        </w:rPr>
+        <w:t xml:space="preserve">South Africa </w:t>
+      </w:r>
+    </w:p>
+    <w:p>
+      <w:pPr>
+        <w:ind w:left="5760"/>
+        <w:rPr>
+          <w:rFonts w:ascii="Arial" w:hAnsi="Arial" w:cs="Arial"/>
+          <w:sz w:val="20"/>
+          <w:szCs w:val="20"/>
+          <w:lang w:val="en-GB"/>
+        </w:rPr>
+      </w:pPr>
+    </w:p>
+    <w:p>
+      <w:pPr>
+        <w:ind w:left="4320"/>
+        <w:rPr>
+          <w:rFonts w:ascii="Arial" w:hAnsi="Arial" w:cs="Arial"/>
+          <w:sz w:val="20"/>
+          <w:szCs w:val="20"/>
+          <w:lang w:val="en-GB"/>
+        </w:rPr>
+      </w:pPr>
+      <w:r>
+        <w:rPr>
+          <w:rFonts w:ascii="Arial" w:hAnsi="Arial" w:cs="Arial"/>
+          <w:sz w:val="20"/>
+          <w:szCs w:val="20"/>
+          <w:lang w:val="en-GB"/>
+        </w:rPr>
+        <w:t>14</w:t>
+      </w:r>
+      <w:r>
+        <w:rPr>
+          <w:rFonts w:ascii="Arial" w:hAnsi="Arial" w:cs="Arial"/>
+          <w:sz w:val="20"/>
+          <w:szCs w:val="20"/>
+          <w:lang w:val="en-GB"/>
+        </w:rPr>
+        <w:t xml:space="preserve"> </w:t>
+      </w:r>
+      <w:r>
+        <w:rPr>
+          <w:rFonts w:ascii="Arial" w:hAnsi="Arial" w:cs="Arial"/>
+          <w:sz w:val="20"/>
+          <w:szCs w:val="20"/>
+          <w:lang w:val="en-GB"/>
+        </w:rPr>
+        <w:t>May</w:t>
+      </w:r>
+      <w:r>
+        <w:rPr>
+          <w:rFonts w:ascii="Arial" w:hAnsi="Arial" w:cs="Arial"/>
+          <w:sz w:val="20"/>
+          <w:szCs w:val="20"/>
+          <w:lang w:val="en-GB"/>
+        </w:rPr>
+        <w:t xml:space="preserve"> 201</w:t>
+      </w:r>
+      <w:r>
+        <w:rPr>
+          <w:rFonts w:ascii="Arial" w:hAnsi="Arial" w:cs="Arial"/>
+          <w:sz w:val="20"/>
+          <w:szCs w:val="20"/>
+          <w:lang w:val="en-GB"/>
+        </w:rPr>
+        <w:t>8</w:t>
+      </w:r>
+    </w:p>
+    <w:p>
+      <w:pPr>
+        <w:rPr>
+          <w:rFonts w:ascii="Arial" w:hAnsi="Arial" w:cs="Arial"/>
+          <w:sz w:val="20"/>
+          <w:szCs w:val="20"/>
+          <w:lang w:val="en-GB"/>
+        </w:rPr>
+      </w:pPr>
+    </w:p>
+    <w:p>
+      <w:pPr>
+        <w:rPr>
+          <w:rFonts w:ascii="Arial" w:hAnsi="Arial" w:cs="Arial"/>
+          <w:sz w:val="20"/>
+          <w:szCs w:val="20"/>
+          <w:lang w:val="en-GB"/>
+        </w:rPr>
+      </w:pPr>
       <w:proofErr w:type="spellStart"/>
       <w:r>
         <w:rPr>
@@ -20,7 +205,7 @@
           <w:szCs w:val="20"/>
           <w:lang w:val="en-GB"/>
         </w:rPr>
-        <w:t>Dugal</w:t>
+        <w:t>Prof.</w:t>
       </w:r>
       <w:proofErr w:type="spellEnd"/>
       <w:r>
@@ -30,135 +215,6 @@
           <w:szCs w:val="20"/>
           <w:lang w:val="en-GB"/>
         </w:rPr>
-        <w:t xml:space="preserve"> Harris</w:t>
-      </w:r>
-    </w:p>
-    <w:p>
-      <w:pPr>
-        <w:ind w:left="4320"/>
-        <w:rPr>
-          <w:rFonts w:ascii="Arial" w:hAnsi="Arial" w:cs="Arial"/>
-          <w:sz w:val="20"/>
-          <w:szCs w:val="20"/>
-          <w:lang w:val="en-GB"/>
-        </w:rPr>
-      </w:pPr>
-      <w:r>
-        <w:rPr>
-          <w:rFonts w:ascii="Arial" w:hAnsi="Arial" w:cs="Arial"/>
-          <w:sz w:val="20"/>
-          <w:szCs w:val="20"/>
-          <w:lang w:val="en-GB"/>
-        </w:rPr>
-        <w:t>Department of Geography and Environmental Studies</w:t>
-      </w:r>
-    </w:p>
-    <w:p>
-      <w:pPr>
-        <w:ind w:left="4320"/>
-        <w:rPr>
-          <w:rFonts w:ascii="Arial" w:hAnsi="Arial" w:cs="Arial"/>
-          <w:sz w:val="20"/>
-          <w:szCs w:val="20"/>
-          <w:lang w:val="en-GB"/>
-        </w:rPr>
-      </w:pPr>
-      <w:r>
-        <w:rPr>
-          <w:rFonts w:ascii="Arial" w:hAnsi="Arial" w:cs="Arial"/>
-          <w:sz w:val="20"/>
-          <w:szCs w:val="20"/>
-          <w:lang w:val="en-GB"/>
-        </w:rPr>
-        <w:t>Stellenbosch University</w:t>
-      </w:r>
-    </w:p>
-    <w:p>
-      <w:pPr>
-        <w:ind w:left="4320"/>
-        <w:rPr>
-          <w:rFonts w:ascii="Arial" w:hAnsi="Arial" w:cs="Arial"/>
-          <w:sz w:val="20"/>
-          <w:szCs w:val="20"/>
-          <w:lang w:val="en-GB"/>
-        </w:rPr>
-      </w:pPr>
-      <w:r>
-        <w:rPr>
-          <w:rFonts w:ascii="Arial" w:hAnsi="Arial" w:cs="Arial"/>
-          <w:sz w:val="20"/>
-          <w:szCs w:val="20"/>
-          <w:lang w:val="en-GB"/>
-        </w:rPr>
-        <w:t>Stellenbosch</w:t>
-      </w:r>
-      <w:r>
-        <w:rPr>
-          <w:rFonts w:ascii="Arial" w:hAnsi="Arial" w:cs="Arial"/>
-          <w:sz w:val="20"/>
-          <w:szCs w:val="20"/>
-          <w:lang w:val="en-GB"/>
-        </w:rPr>
-        <w:t xml:space="preserve"> 7602</w:t>
-      </w:r>
-    </w:p>
-    <w:p>
-      <w:pPr>
-        <w:ind w:left="4320"/>
-        <w:rPr>
-          <w:rFonts w:ascii="Arial" w:hAnsi="Arial" w:cs="Arial"/>
-          <w:sz w:val="20"/>
-          <w:szCs w:val="20"/>
-          <w:lang w:val="en-GB"/>
-        </w:rPr>
-      </w:pPr>
-      <w:r>
-        <w:rPr>
-          <w:rFonts w:ascii="Arial" w:hAnsi="Arial" w:cs="Arial"/>
-          <w:sz w:val="20"/>
-          <w:szCs w:val="20"/>
-          <w:lang w:val="en-GB"/>
-        </w:rPr>
-        <w:t xml:space="preserve">South Africa </w:t>
-      </w:r>
-    </w:p>
-    <w:p>
-      <w:pPr>
-        <w:ind w:left="5760"/>
-        <w:rPr>
-          <w:rFonts w:ascii="Arial" w:hAnsi="Arial" w:cs="Arial"/>
-          <w:sz w:val="20"/>
-          <w:szCs w:val="20"/>
-          <w:lang w:val="en-GB"/>
-        </w:rPr>
-      </w:pPr>
-    </w:p>
-    <w:p>
-      <w:pPr>
-        <w:ind w:left="4320"/>
-        <w:rPr>
-          <w:rFonts w:ascii="Arial" w:hAnsi="Arial" w:cs="Arial"/>
-          <w:sz w:val="20"/>
-          <w:szCs w:val="20"/>
-          <w:lang w:val="en-GB"/>
-        </w:rPr>
-      </w:pPr>
-      <w:r>
-        <w:rPr>
-          <w:rFonts w:ascii="Arial" w:hAnsi="Arial" w:cs="Arial"/>
-          <w:sz w:val="20"/>
-          <w:szCs w:val="20"/>
-          <w:lang w:val="en-GB"/>
-        </w:rPr>
-        <w:t>14</w:t>
-      </w:r>
-      <w:r>
-        <w:rPr>
-          <w:rFonts w:ascii="Arial" w:hAnsi="Arial" w:cs="Arial"/>
-          <w:sz w:val="20"/>
-          <w:szCs w:val="20"/>
-          <w:lang w:val="en-GB"/>
-        </w:rPr>
         <w:t xml:space="preserve"> </w:t>
       </w:r>
       <w:r>
@@ -168,46 +224,17 @@
           <w:szCs w:val="20"/>
           <w:lang w:val="en-GB"/>
         </w:rPr>
-        <w:t>May</w:t>
-      </w:r>
-      <w:r>
-        <w:rPr>
-          <w:rFonts w:ascii="Arial" w:hAnsi="Arial" w:cs="Arial"/>
-          <w:sz w:val="20"/>
-          <w:szCs w:val="20"/>
-          <w:lang w:val="en-GB"/>
-        </w:rPr>
-        <w:t xml:space="preserve"> 201</w:t>
-      </w:r>
-      <w:r>
-        <w:rPr>
-          <w:rFonts w:ascii="Arial" w:hAnsi="Arial" w:cs="Arial"/>
-          <w:sz w:val="20"/>
-          <w:szCs w:val="20"/>
-          <w:lang w:val="en-GB"/>
-        </w:rPr>
-        <w:t>8</w:t>
-      </w:r>
-    </w:p>
-    <w:p>
-      <w:pPr>
-        <w:rPr>
-          <w:rFonts w:ascii="Arial" w:hAnsi="Arial" w:cs="Arial"/>
-          <w:sz w:val="20"/>
-          <w:szCs w:val="20"/>
-          <w:lang w:val="en-GB"/>
-        </w:rPr>
-      </w:pPr>
-    </w:p>
-    <w:p>
-      <w:pPr>
-        <w:rPr>
-          <w:rFonts w:ascii="Arial" w:hAnsi="Arial" w:cs="Arial"/>
-          <w:sz w:val="20"/>
-          <w:szCs w:val="20"/>
-          <w:lang w:val="en-GB"/>
-        </w:rPr>
-      </w:pPr>
+        <w:t>A</w:t>
+      </w:r>
+      <w:r>
+        <w:rPr>
+          <w:rFonts w:ascii="Arial" w:hAnsi="Arial" w:cs="Arial"/>
+          <w:sz w:val="20"/>
+          <w:szCs w:val="20"/>
+          <w:lang w:val="en-GB"/>
+        </w:rPr>
+        <w:t xml:space="preserve">. </w:t>
+      </w:r>
       <w:proofErr w:type="spellStart"/>
       <w:r>
         <w:rPr>
@@ -216,6 +243,154 @@
           <w:szCs w:val="20"/>
           <w:lang w:val="en-GB"/>
         </w:rPr>
+        <w:t>Cracknell</w:t>
+      </w:r>
+      <w:proofErr w:type="spellEnd"/>
+    </w:p>
+    <w:p>
+      <w:pPr>
+        <w:rPr>
+          <w:rFonts w:ascii="Arial" w:hAnsi="Arial" w:cs="Arial"/>
+          <w:sz w:val="20"/>
+          <w:szCs w:val="20"/>
+          <w:lang w:val="en-GB"/>
+        </w:rPr>
+      </w:pPr>
+      <w:r>
+        <w:rPr>
+          <w:rFonts w:ascii="Arial" w:hAnsi="Arial" w:cs="Arial"/>
+          <w:sz w:val="20"/>
+          <w:szCs w:val="20"/>
+          <w:lang w:val="en-GB"/>
+        </w:rPr>
+        <w:t>Co-Editor-in-Chief</w:t>
+      </w:r>
+      <w:r>
+        <w:rPr>
+          <w:rFonts w:ascii="Arial" w:hAnsi="Arial" w:cs="Arial"/>
+          <w:sz w:val="20"/>
+          <w:szCs w:val="20"/>
+          <w:lang w:val="en-GB"/>
+        </w:rPr>
+        <w:t xml:space="preserve">, </w:t>
+      </w:r>
+      <w:r>
+        <w:rPr>
+          <w:rFonts w:ascii="Arial" w:hAnsi="Arial" w:cs="Arial"/>
+          <w:i/>
+          <w:sz w:val="20"/>
+          <w:szCs w:val="20"/>
+          <w:lang w:val="en-GB"/>
+        </w:rPr>
+        <w:t>International Journal of Remote Sensing</w:t>
+      </w:r>
+    </w:p>
+    <w:p>
+      <w:pPr>
+        <w:rPr>
+          <w:rFonts w:ascii="Arial" w:hAnsi="Arial" w:cs="Arial"/>
+          <w:sz w:val="20"/>
+          <w:szCs w:val="20"/>
+          <w:lang w:val="en-GB"/>
+        </w:rPr>
+      </w:pPr>
+      <w:r>
+        <w:rPr>
+          <w:rFonts w:ascii="Arial" w:hAnsi="Arial" w:cs="Arial"/>
+          <w:sz w:val="20"/>
+          <w:szCs w:val="20"/>
+          <w:lang w:val="en-GB"/>
+        </w:rPr>
+        <w:t>University of Dundee, UK</w:t>
+      </w:r>
+    </w:p>
+    <w:p>
+      <w:pPr>
+        <w:rPr>
+          <w:rFonts w:ascii="Arial" w:hAnsi="Arial" w:cs="Arial"/>
+          <w:sz w:val="20"/>
+          <w:szCs w:val="20"/>
+          <w:lang w:val="en-GB"/>
+        </w:rPr>
+      </w:pPr>
+    </w:p>
+    <w:p>
+      <w:pPr>
+        <w:rPr>
+          <w:rFonts w:ascii="Arial" w:hAnsi="Arial" w:cs="Arial"/>
+          <w:b/>
+          <w:sz w:val="20"/>
+          <w:szCs w:val="20"/>
+          <w:lang w:val="en-GB"/>
+        </w:rPr>
+      </w:pPr>
+      <w:r>
+        <w:rPr>
+          <w:rFonts w:ascii="Arial" w:hAnsi="Arial" w:cs="Arial"/>
+          <w:b/>
+          <w:sz w:val="20"/>
+          <w:szCs w:val="20"/>
+          <w:lang w:val="en-GB"/>
+        </w:rPr>
+        <w:t xml:space="preserve">Re: </w:t>
+      </w:r>
+      <w:r>
+        <w:rPr>
+          <w:rFonts w:ascii="Arial" w:hAnsi="Arial" w:cs="Arial"/>
+          <w:b/>
+          <w:sz w:val="20"/>
+          <w:szCs w:val="20"/>
+          <w:lang w:val="en-GB"/>
+        </w:rPr>
+        <w:t>Res</w:t>
+      </w:r>
+      <w:r>
+        <w:rPr>
+          <w:rFonts w:ascii="Arial" w:hAnsi="Arial" w:cs="Arial"/>
+          <w:b/>
+          <w:sz w:val="20"/>
+          <w:szCs w:val="20"/>
+          <w:lang w:val="en-GB"/>
+        </w:rPr>
+        <w:t>ubmission of Manuscript for Review</w:t>
+      </w:r>
+    </w:p>
+    <w:p>
+      <w:pPr>
+        <w:rPr>
+          <w:rFonts w:ascii="Arial" w:hAnsi="Arial" w:cs="Arial"/>
+          <w:sz w:val="20"/>
+          <w:szCs w:val="20"/>
+          <w:lang w:val="en-GB"/>
+        </w:rPr>
+      </w:pPr>
+    </w:p>
+    <w:p>
+      <w:pPr>
+        <w:rPr>
+          <w:rFonts w:ascii="Arial" w:hAnsi="Arial" w:cs="Arial"/>
+          <w:sz w:val="20"/>
+          <w:szCs w:val="20"/>
+          <w:lang w:val="en-GB"/>
+        </w:rPr>
+      </w:pPr>
+      <w:r>
+        <w:rPr>
+          <w:rFonts w:ascii="Arial" w:hAnsi="Arial" w:cs="Arial"/>
+          <w:sz w:val="20"/>
+          <w:szCs w:val="20"/>
+          <w:lang w:val="en-GB"/>
+        </w:rPr>
+        <w:t xml:space="preserve">Dear </w:t>
+      </w:r>
+      <w:proofErr w:type="spellStart"/>
+      <w:r>
+        <w:rPr>
+          <w:rFonts w:ascii="Arial" w:hAnsi="Arial" w:cs="Arial"/>
+          <w:sz w:val="20"/>
+          <w:szCs w:val="20"/>
+          <w:lang w:val="en-GB"/>
+        </w:rPr>
         <w:t>Prof.</w:t>
       </w:r>
       <w:proofErr w:type="spellEnd"/>
@@ -228,24 +403,6 @@
         </w:rPr>
         <w:t xml:space="preserve"> </w:t>
       </w:r>
-      <w:r>
-        <w:rPr>
-          <w:rFonts w:ascii="Arial" w:hAnsi="Arial" w:cs="Arial"/>
-          <w:sz w:val="20"/>
-          <w:szCs w:val="20"/>
-          <w:lang w:val="en-GB"/>
-        </w:rPr>
-        <w:t>A</w:t>
-      </w:r>
-      <w:r>
-        <w:rPr>
-          <w:rFonts w:ascii="Arial" w:hAnsi="Arial" w:cs="Arial"/>
-          <w:sz w:val="20"/>
-          <w:szCs w:val="20"/>
-          <w:lang w:val="en-GB"/>
-        </w:rPr>
-        <w:t xml:space="preserve">. </w:t>
-      </w:r>
       <w:proofErr w:type="spellStart"/>
       <w:r>
         <w:rPr>
@@ -257,33 +414,171 @@
         <w:t>Cracknell</w:t>
       </w:r>
       <w:proofErr w:type="spellEnd"/>
-    </w:p>
-    <w:p>
-      <w:pPr>
-        <w:rPr>
-          <w:rFonts w:ascii="Arial" w:hAnsi="Arial" w:cs="Arial"/>
-          <w:sz w:val="20"/>
-          <w:szCs w:val="20"/>
-          <w:lang w:val="en-GB"/>
-        </w:rPr>
-      </w:pPr>
-      <w:r>
-        <w:rPr>
-          <w:rFonts w:ascii="Arial" w:hAnsi="Arial" w:cs="Arial"/>
-          <w:sz w:val="20"/>
-          <w:szCs w:val="20"/>
-          <w:lang w:val="en-GB"/>
-        </w:rPr>
-        <w:t>Co-Editor-in-Chief</w:t>
-      </w:r>
-      <w:r>
-        <w:rPr>
-          <w:rFonts w:ascii="Arial" w:hAnsi="Arial" w:cs="Arial"/>
-          <w:sz w:val="20"/>
-          <w:szCs w:val="20"/>
-          <w:lang w:val="en-GB"/>
-        </w:rPr>
-        <w:t xml:space="preserve">, </w:t>
+      <w:r>
+        <w:rPr>
+          <w:rFonts w:ascii="Arial" w:hAnsi="Arial" w:cs="Arial"/>
+          <w:sz w:val="20"/>
+          <w:szCs w:val="20"/>
+          <w:lang w:val="en-GB"/>
+        </w:rPr>
+        <w:t>,</w:t>
+      </w:r>
+    </w:p>
+    <w:p>
+      <w:pPr>
+        <w:rPr>
+          <w:rFonts w:ascii="Arial" w:hAnsi="Arial" w:cs="Arial"/>
+          <w:sz w:val="20"/>
+          <w:szCs w:val="20"/>
+          <w:lang w:val="en-GB"/>
+        </w:rPr>
+      </w:pPr>
+    </w:p>
+    <w:p>
+      <w:pPr>
+        <w:jc w:val="both"/>
+        <w:rPr>
+          <w:rFonts w:ascii="Arial" w:hAnsi="Arial" w:cs="Arial"/>
+          <w:sz w:val="20"/>
+          <w:szCs w:val="20"/>
+          <w:lang w:val="en-GB"/>
+        </w:rPr>
+      </w:pPr>
+      <w:r>
+        <w:rPr>
+          <w:rFonts w:ascii="Arial" w:hAnsi="Arial" w:cs="Arial"/>
+          <w:sz w:val="20"/>
+          <w:szCs w:val="20"/>
+          <w:lang w:val="en-GB"/>
+        </w:rPr>
+        <w:t xml:space="preserve">I would like to </w:t>
+      </w:r>
+      <w:r>
+        <w:rPr>
+          <w:rFonts w:ascii="Arial" w:hAnsi="Arial" w:cs="Arial"/>
+          <w:sz w:val="20"/>
+          <w:szCs w:val="20"/>
+          <w:lang w:val="en-GB"/>
+        </w:rPr>
+        <w:t>re</w:t>
+      </w:r>
+      <w:r>
+        <w:rPr>
+          <w:rFonts w:ascii="Arial" w:hAnsi="Arial" w:cs="Arial"/>
+          <w:sz w:val="20"/>
+          <w:szCs w:val="20"/>
+          <w:lang w:val="en-GB"/>
+        </w:rPr>
+        <w:t>submit a manuscript entitled “</w:t>
+      </w:r>
+      <w:r>
+        <w:rPr>
+          <w:rFonts w:ascii="Arial" w:hAnsi="Arial" w:cs="Arial"/>
+          <w:sz w:val="20"/>
+          <w:szCs w:val="20"/>
+          <w:u w:val="single"/>
+          <w:lang w:val="en-GB"/>
+        </w:rPr>
+        <w:t>Radiometric</w:t>
+      </w:r>
+      <w:r>
+        <w:rPr>
+          <w:rFonts w:ascii="Arial" w:hAnsi="Arial" w:cs="Arial"/>
+          <w:sz w:val="20"/>
+          <w:szCs w:val="20"/>
+          <w:u w:val="single"/>
+          <w:lang w:val="en-GB"/>
+        </w:rPr>
+        <w:t xml:space="preserve"> </w:t>
+      </w:r>
+      <w:r>
+        <w:rPr>
+          <w:rFonts w:ascii="Arial" w:hAnsi="Arial" w:cs="Arial"/>
+          <w:sz w:val="20"/>
+          <w:szCs w:val="20"/>
+          <w:u w:val="single"/>
+          <w:lang w:val="en-GB"/>
+        </w:rPr>
+        <w:t>Homogenisation of A</w:t>
+      </w:r>
+      <w:r>
+        <w:rPr>
+          <w:rFonts w:ascii="Arial" w:hAnsi="Arial" w:cs="Arial"/>
+          <w:sz w:val="20"/>
+          <w:szCs w:val="20"/>
+          <w:u w:val="single"/>
+          <w:lang w:val="en-GB"/>
+        </w:rPr>
+        <w:t xml:space="preserve">erial </w:t>
+      </w:r>
+      <w:r>
+        <w:rPr>
+          <w:rFonts w:ascii="Arial" w:hAnsi="Arial" w:cs="Arial"/>
+          <w:sz w:val="20"/>
+          <w:szCs w:val="20"/>
+          <w:u w:val="single"/>
+          <w:lang w:val="en-GB"/>
+        </w:rPr>
+        <w:t>Images by Calibrat</w:t>
+      </w:r>
+      <w:r>
+        <w:rPr>
+          <w:rFonts w:ascii="Arial" w:hAnsi="Arial" w:cs="Arial"/>
+          <w:sz w:val="20"/>
+          <w:szCs w:val="20"/>
+          <w:u w:val="single"/>
+          <w:lang w:val="en-GB"/>
+        </w:rPr>
+        <w:t>i</w:t>
+      </w:r>
+      <w:r>
+        <w:rPr>
+          <w:rFonts w:ascii="Arial" w:hAnsi="Arial" w:cs="Arial"/>
+          <w:sz w:val="20"/>
+          <w:szCs w:val="20"/>
+          <w:u w:val="single"/>
+          <w:lang w:val="en-GB"/>
+        </w:rPr>
+        <w:t>n</w:t>
+      </w:r>
+      <w:r>
+        <w:rPr>
+          <w:rFonts w:ascii="Arial" w:hAnsi="Arial" w:cs="Arial"/>
+          <w:sz w:val="20"/>
+          <w:szCs w:val="20"/>
+          <w:u w:val="single"/>
+          <w:lang w:val="en-GB"/>
+        </w:rPr>
+        <w:t>g</w:t>
+      </w:r>
+      <w:r>
+        <w:rPr>
+          <w:rFonts w:ascii="Arial" w:hAnsi="Arial" w:cs="Arial"/>
+          <w:sz w:val="20"/>
+          <w:szCs w:val="20"/>
+          <w:u w:val="single"/>
+          <w:lang w:val="en-GB"/>
+        </w:rPr>
+        <w:t xml:space="preserve"> with Satellite D</w:t>
+      </w:r>
+      <w:r>
+        <w:rPr>
+          <w:rFonts w:ascii="Arial" w:hAnsi="Arial" w:cs="Arial"/>
+          <w:sz w:val="20"/>
+          <w:szCs w:val="20"/>
+          <w:u w:val="single"/>
+          <w:lang w:val="en-GB"/>
+        </w:rPr>
+        <w:t>ata</w:t>
+      </w:r>
+      <w:r>
+        <w:rPr>
+          <w:rFonts w:ascii="Arial" w:hAnsi="Arial" w:cs="Arial"/>
+          <w:sz w:val="20"/>
+          <w:szCs w:val="20"/>
+          <w:lang w:val="en-GB"/>
+        </w:rPr>
+        <w:t xml:space="preserve">” for possible publication in the </w:t>
       </w:r>
       <w:r>
         <w:rPr>
@@ -295,116 +590,6 @@
         </w:rPr>
         <w:t>International Journal of Remote Sensing</w:t>
       </w:r>
-    </w:p>
-    <w:p>
-      <w:pPr>
-        <w:rPr>
-          <w:rFonts w:ascii="Arial" w:hAnsi="Arial" w:cs="Arial"/>
-          <w:sz w:val="20"/>
-          <w:szCs w:val="20"/>
-          <w:lang w:val="en-GB"/>
-        </w:rPr>
-      </w:pPr>
-      <w:r>
-        <w:rPr>
-          <w:rFonts w:ascii="Arial" w:hAnsi="Arial" w:cs="Arial"/>
-          <w:sz w:val="20"/>
-          <w:szCs w:val="20"/>
-          <w:lang w:val="en-GB"/>
-        </w:rPr>
-        <w:t>University of Dundee, UK</w:t>
-      </w:r>
-    </w:p>
-    <w:p>
-      <w:pPr>
-        <w:rPr>
-          <w:rFonts w:ascii="Arial" w:hAnsi="Arial" w:cs="Arial"/>
-          <w:sz w:val="20"/>
-          <w:szCs w:val="20"/>
-          <w:lang w:val="en-GB"/>
-        </w:rPr>
-      </w:pPr>
-    </w:p>
-    <w:p>
-      <w:pPr>
-        <w:rPr>
-          <w:rFonts w:ascii="Arial" w:hAnsi="Arial" w:cs="Arial"/>
-          <w:b/>
-          <w:sz w:val="20"/>
-          <w:szCs w:val="20"/>
-          <w:lang w:val="en-GB"/>
-        </w:rPr>
-      </w:pPr>
-      <w:r>
-        <w:rPr>
-          <w:rFonts w:ascii="Arial" w:hAnsi="Arial" w:cs="Arial"/>
-          <w:b/>
-          <w:sz w:val="20"/>
-          <w:szCs w:val="20"/>
-          <w:lang w:val="en-GB"/>
-        </w:rPr>
-        <w:t xml:space="preserve">Re: </w:t>
-      </w:r>
-      <w:r>
-        <w:rPr>
-          <w:rFonts w:ascii="Arial" w:hAnsi="Arial" w:cs="Arial"/>
-          <w:b/>
-          <w:sz w:val="20"/>
-          <w:szCs w:val="20"/>
-          <w:lang w:val="en-GB"/>
-        </w:rPr>
-        <w:t>Res</w:t>
-      </w:r>
-      <w:r>
-        <w:rPr>
-          <w:rFonts w:ascii="Arial" w:hAnsi="Arial" w:cs="Arial"/>
-          <w:b/>
-          <w:sz w:val="20"/>
-          <w:szCs w:val="20"/>
-          <w:lang w:val="en-GB"/>
-        </w:rPr>
-        <w:t>ubmission of Manuscript for Review</w:t>
-      </w:r>
-    </w:p>
-    <w:p>
-      <w:pPr>
-        <w:rPr>
-          <w:rFonts w:ascii="Arial" w:hAnsi="Arial" w:cs="Arial"/>
-          <w:sz w:val="20"/>
-          <w:szCs w:val="20"/>
-          <w:lang w:val="en-GB"/>
-        </w:rPr>
-      </w:pPr>
-    </w:p>
-    <w:p>
-      <w:pPr>
-        <w:rPr>
-          <w:rFonts w:ascii="Arial" w:hAnsi="Arial" w:cs="Arial"/>
-          <w:sz w:val="20"/>
-          <w:szCs w:val="20"/>
-          <w:lang w:val="en-GB"/>
-        </w:rPr>
-      </w:pPr>
-      <w:r>
-        <w:rPr>
-          <w:rFonts w:ascii="Arial" w:hAnsi="Arial" w:cs="Arial"/>
-          <w:sz w:val="20"/>
-          <w:szCs w:val="20"/>
-          <w:lang w:val="en-GB"/>
-        </w:rPr>
-        <w:t xml:space="preserve">Dear </w:t>
-      </w:r>
-      <w:proofErr w:type="spellStart"/>
-      <w:r>
-        <w:rPr>
-          <w:rFonts w:ascii="Arial" w:hAnsi="Arial" w:cs="Arial"/>
-          <w:sz w:val="20"/>
-          <w:szCs w:val="20"/>
-          <w:lang w:val="en-GB"/>
-        </w:rPr>
-        <w:t>Prof.</w:t>
-      </w:r>
-      <w:proofErr w:type="spellEnd"/>
       <w:r>
         <w:rPr>
           <w:rFonts w:ascii="Arial" w:hAnsi="Arial" w:cs="Arial"/>
@@ -414,36 +599,43 @@
         </w:rPr>
         <w:t xml:space="preserve"> </w:t>
       </w:r>
-      <w:proofErr w:type="spellStart"/>
-      <w:r>
-        <w:rPr>
-          <w:rFonts w:ascii="Arial" w:hAnsi="Arial" w:cs="Arial"/>
-          <w:sz w:val="20"/>
-          <w:szCs w:val="20"/>
-          <w:lang w:val="en-GB"/>
-        </w:rPr>
-        <w:t>Cracknell</w:t>
-      </w:r>
-      <w:proofErr w:type="spellEnd"/>
-      <w:r>
-        <w:rPr>
-          <w:rFonts w:ascii="Arial" w:hAnsi="Arial" w:cs="Arial"/>
-          <w:sz w:val="20"/>
-          <w:szCs w:val="20"/>
-          <w:lang w:val="en-GB"/>
-        </w:rPr>
-        <w:t>,</w:t>
-      </w:r>
-    </w:p>
-    <w:p>
-      <w:pPr>
-        <w:rPr>
-          <w:rFonts w:ascii="Arial" w:hAnsi="Arial" w:cs="Arial"/>
-          <w:sz w:val="20"/>
-          <w:szCs w:val="20"/>
-          <w:lang w:val="en-GB"/>
-        </w:rPr>
-      </w:pPr>
+      <w:r>
+        <w:rPr>
+          <w:rFonts w:ascii="Arial" w:hAnsi="Arial" w:cs="Arial"/>
+          <w:sz w:val="20"/>
+          <w:szCs w:val="20"/>
+          <w:lang w:val="en-GB"/>
+        </w:rPr>
+        <w:t xml:space="preserve">as a peer-reviewed paper.  </w:t>
+      </w:r>
+      <w:r>
+        <w:rPr>
+          <w:rFonts w:ascii="Arial" w:hAnsi="Arial" w:cs="Arial"/>
+          <w:sz w:val="20"/>
+          <w:szCs w:val="20"/>
+          <w:lang w:val="en-GB"/>
+        </w:rPr>
+        <w:t>It is a revision of manuscript ID TRES-PAP-2017-0624, originally entitled “</w:t>
+      </w:r>
+      <w:r>
+        <w:rPr>
+          <w:rFonts w:ascii="Arial" w:hAnsi="Arial" w:cs="Arial"/>
+          <w:sz w:val="20"/>
+          <w:szCs w:val="20"/>
+          <w:u w:val="single"/>
+          <w:lang w:val="en-GB"/>
+        </w:rPr>
+        <w:t>Coarse Surface Reflectance Homogenisation of Aerial Images by Calibration with Satellite Data</w:t>
+      </w:r>
+      <w:r>
+        <w:rPr>
+          <w:rFonts w:ascii="Arial" w:hAnsi="Arial" w:cs="Arial"/>
+          <w:sz w:val="20"/>
+          <w:szCs w:val="20"/>
+          <w:lang w:val="en-GB"/>
+        </w:rPr>
+        <w:t>”.</w:t>
+      </w:r>
     </w:p>
     <w:p>
       <w:pPr>
@@ -455,49 +647,170 @@
           <w:lang w:val="en-GB"/>
         </w:rPr>
       </w:pPr>
-      <w:r>
-        <w:rPr>
-          <w:rFonts w:ascii="Arial" w:hAnsi="Arial" w:cs="Arial"/>
-          <w:sz w:val="20"/>
-          <w:szCs w:val="20"/>
-          <w:lang w:val="en-GB"/>
-        </w:rPr>
-        <w:t xml:space="preserve">I would like to </w:t>
-      </w:r>
-      <w:r>
-        <w:rPr>
-          <w:rFonts w:ascii="Arial" w:hAnsi="Arial" w:cs="Arial"/>
-          <w:sz w:val="20"/>
-          <w:szCs w:val="20"/>
-          <w:lang w:val="en-GB"/>
-        </w:rPr>
-        <w:t>re</w:t>
-      </w:r>
-      <w:r>
-        <w:rPr>
-          <w:rFonts w:ascii="Arial" w:hAnsi="Arial" w:cs="Arial"/>
-          <w:sz w:val="20"/>
-          <w:szCs w:val="20"/>
-          <w:lang w:val="en-GB"/>
-        </w:rPr>
-        <w:t>submit a manuscript entitled “</w:t>
-      </w:r>
-      <w:r>
-        <w:rPr>
-          <w:rFonts w:ascii="Arial" w:hAnsi="Arial" w:cs="Arial"/>
-          <w:sz w:val="20"/>
-          <w:szCs w:val="20"/>
-          <w:u w:val="single"/>
-          <w:lang w:val="en-GB"/>
-        </w:rPr>
-        <w:t>Radiometric</w:t>
-      </w:r>
-      <w:r>
-        <w:rPr>
-          <w:rFonts w:ascii="Arial" w:hAnsi="Arial" w:cs="Arial"/>
-          <w:sz w:val="20"/>
-          <w:szCs w:val="20"/>
-          <w:u w:val="single"/>
+    </w:p>
+    <w:p>
+      <w:pPr>
+        <w:jc w:val="both"/>
+        <w:rPr>
+          <w:rFonts w:ascii="Arial" w:hAnsi="Arial" w:cs="Arial"/>
+          <w:sz w:val="20"/>
+          <w:szCs w:val="20"/>
+          <w:lang w:val="en-GB"/>
+        </w:rPr>
+      </w:pPr>
+      <w:r>
+        <w:rPr>
+          <w:rFonts w:ascii="Arial" w:hAnsi="Arial" w:cs="Arial"/>
+          <w:sz w:val="20"/>
+          <w:szCs w:val="20"/>
+          <w:lang w:val="en-GB"/>
+        </w:rPr>
+        <w:t xml:space="preserve">In this revision, we have addressed </w:t>
+      </w:r>
+      <w:r>
+        <w:rPr>
+          <w:rFonts w:ascii="Arial" w:hAnsi="Arial" w:cs="Arial"/>
+          <w:sz w:val="20"/>
+          <w:szCs w:val="20"/>
+          <w:lang w:val="en-GB"/>
+        </w:rPr>
+        <w:t>referees’</w:t>
+      </w:r>
+      <w:r>
+        <w:rPr>
+          <w:rFonts w:ascii="Arial" w:hAnsi="Arial" w:cs="Arial"/>
+          <w:sz w:val="20"/>
+          <w:szCs w:val="20"/>
+          <w:lang w:val="en-GB"/>
+        </w:rPr>
+        <w:t xml:space="preserve"> comments where appropriate, and made </w:t>
+      </w:r>
+      <w:r>
+        <w:rPr>
+          <w:rFonts w:ascii="Arial" w:hAnsi="Arial" w:cs="Arial"/>
+          <w:sz w:val="20"/>
+          <w:szCs w:val="20"/>
+          <w:lang w:val="en-GB"/>
+        </w:rPr>
+        <w:t xml:space="preserve">an </w:t>
+      </w:r>
+      <w:r>
+        <w:rPr>
+          <w:rFonts w:ascii="Arial" w:hAnsi="Arial" w:cs="Arial"/>
+          <w:sz w:val="20"/>
+          <w:szCs w:val="20"/>
+          <w:lang w:val="en-GB"/>
+        </w:rPr>
+        <w:t xml:space="preserve">important addition and improvement to the accuracy assessment.  A comprehensive response to the </w:t>
+      </w:r>
+      <w:r>
+        <w:rPr>
+          <w:rFonts w:ascii="Arial" w:hAnsi="Arial" w:cs="Arial"/>
+          <w:sz w:val="20"/>
+          <w:szCs w:val="20"/>
+          <w:lang w:val="en-GB"/>
+        </w:rPr>
+        <w:t xml:space="preserve">referees’ </w:t>
+      </w:r>
+      <w:r>
+        <w:rPr>
+          <w:rFonts w:ascii="Arial" w:hAnsi="Arial" w:cs="Arial"/>
+          <w:sz w:val="20"/>
+          <w:szCs w:val="20"/>
+          <w:lang w:val="en-GB"/>
+        </w:rPr>
+        <w:t xml:space="preserve">comments </w:t>
+      </w:r>
+      <w:r>
+        <w:rPr>
+          <w:rFonts w:ascii="Arial" w:hAnsi="Arial" w:cs="Arial"/>
+          <w:sz w:val="20"/>
+          <w:szCs w:val="20"/>
+          <w:lang w:val="en-GB"/>
+        </w:rPr>
+        <w:t>begins on page</w:t>
+      </w:r>
+      <w:r>
+        <w:rPr>
+          <w:rFonts w:ascii="Arial" w:hAnsi="Arial" w:cs="Arial"/>
+          <w:sz w:val="20"/>
+          <w:szCs w:val="20"/>
+          <w:lang w:val="en-GB"/>
+        </w:rPr>
+        <w:t xml:space="preserve"> two of this letter</w:t>
+      </w:r>
+      <w:r>
+        <w:rPr>
+          <w:rFonts w:ascii="Arial" w:hAnsi="Arial" w:cs="Arial"/>
+          <w:sz w:val="20"/>
+          <w:szCs w:val="20"/>
+          <w:lang w:val="en-GB"/>
+        </w:rPr>
+        <w:t xml:space="preserve">.  </w:t>
+      </w:r>
+    </w:p>
+    <w:p>
+      <w:pPr>
+        <w:jc w:val="both"/>
+        <w:rPr>
+          <w:rFonts w:ascii="Arial" w:hAnsi="Arial" w:cs="Arial"/>
+          <w:sz w:val="20"/>
+          <w:szCs w:val="20"/>
+          <w:lang w:val="en-GB"/>
+        </w:rPr>
+      </w:pPr>
+    </w:p>
+    <w:p>
+      <w:pPr>
+        <w:jc w:val="both"/>
+        <w:rPr>
+          <w:rFonts w:ascii="Arial" w:hAnsi="Arial" w:cs="Arial"/>
+          <w:sz w:val="20"/>
+          <w:szCs w:val="20"/>
+          <w:lang w:val="en-GB"/>
+        </w:rPr>
+      </w:pPr>
+      <w:r>
+        <w:rPr>
+          <w:rFonts w:ascii="Arial" w:hAnsi="Arial" w:cs="Arial"/>
+          <w:sz w:val="20"/>
+          <w:szCs w:val="20"/>
+          <w:lang w:val="en-GB"/>
+        </w:rPr>
+        <w:t xml:space="preserve">The manuscript describes </w:t>
+      </w:r>
+      <w:r>
+        <w:rPr>
+          <w:rFonts w:ascii="Arial" w:hAnsi="Arial" w:cs="Arial"/>
+          <w:sz w:val="20"/>
+          <w:szCs w:val="20"/>
+          <w:lang w:val="en-GB"/>
+        </w:rPr>
+        <w:t>a</w:t>
+      </w:r>
+      <w:r>
+        <w:rPr>
+          <w:rFonts w:ascii="Arial" w:hAnsi="Arial" w:cs="Arial"/>
+          <w:sz w:val="20"/>
+          <w:szCs w:val="20"/>
+          <w:lang w:val="en-GB"/>
+        </w:rPr>
+        <w:t xml:space="preserve"> method </w:t>
+      </w:r>
+      <w:r>
+        <w:rPr>
+          <w:rFonts w:ascii="Arial" w:hAnsi="Arial" w:cs="Arial"/>
+          <w:sz w:val="20"/>
+          <w:szCs w:val="20"/>
+          <w:lang w:val="en-GB"/>
+        </w:rPr>
+        <w:t>for</w:t>
+      </w:r>
+      <w:r>
+        <w:rPr>
+          <w:rFonts w:ascii="Arial" w:hAnsi="Arial" w:cs="Arial"/>
+          <w:sz w:val="20"/>
+          <w:szCs w:val="20"/>
           <w:lang w:val="en-GB"/>
         </w:rPr>
         <w:t xml:space="preserve"> </w:t>
@@ -507,89 +820,238 @@
           <w:rFonts w:ascii="Arial" w:hAnsi="Arial" w:cs="Arial"/>
           <w:sz w:val="20"/>
           <w:szCs w:val="20"/>
-          <w:u w:val="single"/>
-          <w:lang w:val="en-GB"/>
-        </w:rPr>
-        <w:t>Homogenisation of A</w:t>
-      </w:r>
-      <w:r>
-        <w:rPr>
-          <w:rFonts w:ascii="Arial" w:hAnsi="Arial" w:cs="Arial"/>
-          <w:sz w:val="20"/>
-          <w:szCs w:val="20"/>
-          <w:u w:val="single"/>
-          <w:lang w:val="en-GB"/>
-        </w:rPr>
-        <w:t xml:space="preserve">erial </w:t>
-      </w:r>
-      <w:r>
-        <w:rPr>
-          <w:rFonts w:ascii="Arial" w:hAnsi="Arial" w:cs="Arial"/>
-          <w:sz w:val="20"/>
-          <w:szCs w:val="20"/>
-          <w:u w:val="single"/>
-          <w:lang w:val="en-GB"/>
-        </w:rPr>
-        <w:t>Images by Calibrat</w:t>
-      </w:r>
-      <w:r>
-        <w:rPr>
-          <w:rFonts w:ascii="Arial" w:hAnsi="Arial" w:cs="Arial"/>
-          <w:sz w:val="20"/>
-          <w:szCs w:val="20"/>
-          <w:u w:val="single"/>
-          <w:lang w:val="en-GB"/>
-        </w:rPr>
-        <w:t>i</w:t>
-      </w:r>
-      <w:r>
-        <w:rPr>
-          <w:rFonts w:ascii="Arial" w:hAnsi="Arial" w:cs="Arial"/>
-          <w:sz w:val="20"/>
-          <w:szCs w:val="20"/>
-          <w:u w:val="single"/>
-          <w:lang w:val="en-GB"/>
-        </w:rPr>
-        <w:t>n</w:t>
-      </w:r>
-      <w:r>
-        <w:rPr>
-          <w:rFonts w:ascii="Arial" w:hAnsi="Arial" w:cs="Arial"/>
-          <w:sz w:val="20"/>
-          <w:szCs w:val="20"/>
-          <w:u w:val="single"/>
-          <w:lang w:val="en-GB"/>
-        </w:rPr>
-        <w:t>g</w:t>
-      </w:r>
-      <w:r>
-        <w:rPr>
-          <w:rFonts w:ascii="Arial" w:hAnsi="Arial" w:cs="Arial"/>
-          <w:sz w:val="20"/>
-          <w:szCs w:val="20"/>
-          <w:u w:val="single"/>
-          <w:lang w:val="en-GB"/>
-        </w:rPr>
-        <w:t xml:space="preserve"> with Satellite D</w:t>
-      </w:r>
-      <w:r>
-        <w:rPr>
-          <w:rFonts w:ascii="Arial" w:hAnsi="Arial" w:cs="Arial"/>
-          <w:sz w:val="20"/>
-          <w:szCs w:val="20"/>
-          <w:u w:val="single"/>
-          <w:lang w:val="en-GB"/>
-        </w:rPr>
-        <w:t>ata</w:t>
-      </w:r>
-      <w:r>
-        <w:rPr>
-          <w:rFonts w:ascii="Arial" w:hAnsi="Arial" w:cs="Arial"/>
-          <w:sz w:val="20"/>
-          <w:szCs w:val="20"/>
-          <w:lang w:val="en-GB"/>
-        </w:rPr>
-        <w:t xml:space="preserve">” for possible publication in the </w:t>
+          <w:lang w:val="en-GB"/>
+        </w:rPr>
+        <w:t>homogenising</w:t>
+      </w:r>
+      <w:r>
+        <w:rPr>
+          <w:rFonts w:ascii="Arial" w:hAnsi="Arial" w:cs="Arial"/>
+          <w:sz w:val="20"/>
+          <w:szCs w:val="20"/>
+          <w:lang w:val="en-GB"/>
+        </w:rPr>
+        <w:t xml:space="preserve"> </w:t>
+      </w:r>
+      <w:r>
+        <w:rPr>
+          <w:rFonts w:ascii="Arial" w:hAnsi="Arial" w:cs="Arial"/>
+          <w:sz w:val="20"/>
+          <w:szCs w:val="20"/>
+          <w:lang w:val="en-GB"/>
+        </w:rPr>
+        <w:t xml:space="preserve">the digital numbers of </w:t>
+      </w:r>
+      <w:r>
+        <w:rPr>
+          <w:rFonts w:ascii="Arial" w:hAnsi="Arial" w:cs="Arial"/>
+          <w:sz w:val="20"/>
+          <w:szCs w:val="20"/>
+          <w:lang w:val="en-GB"/>
+        </w:rPr>
+        <w:t xml:space="preserve">aerial imagery to </w:t>
+      </w:r>
+      <w:r>
+        <w:rPr>
+          <w:rFonts w:ascii="Arial" w:hAnsi="Arial" w:cs="Arial"/>
+          <w:sz w:val="20"/>
+          <w:szCs w:val="20"/>
+          <w:lang w:val="en-GB"/>
+        </w:rPr>
+        <w:t xml:space="preserve">estimated </w:t>
+      </w:r>
+      <w:r>
+        <w:rPr>
+          <w:rFonts w:ascii="Arial" w:hAnsi="Arial" w:cs="Arial"/>
+          <w:sz w:val="20"/>
+          <w:szCs w:val="20"/>
+          <w:lang w:val="en-GB"/>
+        </w:rPr>
+        <w:t xml:space="preserve">surface reflectance values.  A collocated and concurrent, well calibrated satellite image is used as a surface reflectance reference to which the images are calibrated.  </w:t>
+      </w:r>
+      <w:r>
+        <w:rPr>
+          <w:rFonts w:ascii="Arial" w:hAnsi="Arial" w:cs="Arial"/>
+          <w:sz w:val="20"/>
+          <w:szCs w:val="20"/>
+          <w:lang w:val="en-GB"/>
+        </w:rPr>
+        <w:t>T</w:t>
+      </w:r>
+      <w:r>
+        <w:rPr>
+          <w:rFonts w:ascii="Arial" w:hAnsi="Arial" w:cs="Arial"/>
+          <w:sz w:val="20"/>
+          <w:szCs w:val="20"/>
+          <w:lang w:val="en-GB"/>
+        </w:rPr>
+        <w:t>he relationship between the surface reflectance of the reference image and digital numbers of the aerial images</w:t>
+      </w:r>
+      <w:r>
+        <w:rPr>
+          <w:rFonts w:ascii="Arial" w:hAnsi="Arial" w:cs="Arial"/>
+          <w:sz w:val="20"/>
+          <w:szCs w:val="20"/>
+          <w:lang w:val="en-GB"/>
+        </w:rPr>
+        <w:t xml:space="preserve"> is approximated with a spatially varying local linear model</w:t>
+      </w:r>
+      <w:r>
+        <w:rPr>
+          <w:rFonts w:ascii="Arial" w:hAnsi="Arial" w:cs="Arial"/>
+          <w:sz w:val="20"/>
+          <w:szCs w:val="20"/>
+          <w:lang w:val="en-GB"/>
+        </w:rPr>
+        <w:t xml:space="preserve">.  </w:t>
+      </w:r>
+      <w:r>
+        <w:rPr>
+          <w:rFonts w:ascii="Arial" w:hAnsi="Arial" w:cs="Arial"/>
+          <w:sz w:val="20"/>
+          <w:szCs w:val="20"/>
+          <w:lang w:val="en-GB"/>
+        </w:rPr>
+        <w:t>The results of a</w:t>
+      </w:r>
+      <w:r>
+        <w:rPr>
+          <w:rFonts w:ascii="Arial" w:hAnsi="Arial" w:cs="Arial"/>
+          <w:sz w:val="20"/>
+          <w:szCs w:val="20"/>
+          <w:lang w:val="en-GB"/>
+        </w:rPr>
+        <w:t xml:space="preserve">n accuracy assessment </w:t>
+      </w:r>
+      <w:r>
+        <w:rPr>
+          <w:rFonts w:ascii="Arial" w:hAnsi="Arial" w:cs="Arial"/>
+          <w:sz w:val="20"/>
+          <w:szCs w:val="20"/>
+          <w:lang w:val="en-GB"/>
+        </w:rPr>
+        <w:t>compared well with</w:t>
+      </w:r>
+      <w:r>
+        <w:rPr>
+          <w:rFonts w:ascii="Arial" w:hAnsi="Arial" w:cs="Arial"/>
+          <w:sz w:val="20"/>
+          <w:szCs w:val="20"/>
+          <w:lang w:val="en-GB"/>
+        </w:rPr>
+        <w:t xml:space="preserve"> </w:t>
+      </w:r>
+      <w:r>
+        <w:rPr>
+          <w:rFonts w:ascii="Arial" w:hAnsi="Arial" w:cs="Arial"/>
+          <w:sz w:val="20"/>
+          <w:szCs w:val="20"/>
+          <w:lang w:val="en-GB"/>
+        </w:rPr>
+        <w:t xml:space="preserve">those of </w:t>
+      </w:r>
+      <w:r>
+        <w:rPr>
+          <w:rFonts w:ascii="Arial" w:hAnsi="Arial" w:cs="Arial"/>
+          <w:sz w:val="20"/>
+          <w:szCs w:val="20"/>
+          <w:lang w:val="en-GB"/>
+        </w:rPr>
+        <w:t xml:space="preserve">existing aerial image calibration techniques. </w:t>
+      </w:r>
+      <w:r>
+        <w:rPr>
+          <w:rFonts w:ascii="Arial" w:hAnsi="Arial" w:cs="Arial"/>
+          <w:sz w:val="20"/>
+          <w:szCs w:val="20"/>
+          <w:lang w:val="en-GB"/>
+        </w:rPr>
+        <w:t xml:space="preserve"> </w:t>
+      </w:r>
+      <w:r>
+        <w:rPr>
+          <w:rFonts w:ascii="Arial" w:hAnsi="Arial" w:cs="Arial"/>
+          <w:sz w:val="20"/>
+          <w:szCs w:val="20"/>
+          <w:lang w:val="en-GB"/>
+        </w:rPr>
+        <w:t xml:space="preserve">The method corrects for </w:t>
+      </w:r>
+      <w:r>
+        <w:rPr>
+          <w:rFonts w:ascii="Arial" w:hAnsi="Arial" w:cs="Arial"/>
+          <w:sz w:val="20"/>
+          <w:szCs w:val="20"/>
+          <w:lang w:val="en-GB"/>
+        </w:rPr>
+        <w:t xml:space="preserve">coarse-scale </w:t>
+      </w:r>
+      <w:r>
+        <w:rPr>
+          <w:rFonts w:ascii="Arial" w:hAnsi="Arial" w:cs="Arial"/>
+          <w:sz w:val="20"/>
+          <w:szCs w:val="20"/>
+          <w:lang w:val="en-GB"/>
+        </w:rPr>
+        <w:t xml:space="preserve">atmospheric and bidirectional reflectance distribution function (BRDF) effects and does not require spectral measurements of field sites or placement of known reflectance targets.  Due to </w:t>
+      </w:r>
+      <w:r>
+        <w:rPr>
+          <w:rFonts w:ascii="Arial" w:hAnsi="Arial" w:cs="Arial"/>
+          <w:sz w:val="20"/>
+          <w:szCs w:val="20"/>
+          <w:lang w:val="en-GB"/>
+        </w:rPr>
+        <w:t>its</w:t>
+      </w:r>
+      <w:r>
+        <w:rPr>
+          <w:rFonts w:ascii="Arial" w:hAnsi="Arial" w:cs="Arial"/>
+          <w:sz w:val="20"/>
+          <w:szCs w:val="20"/>
+          <w:lang w:val="en-GB"/>
+        </w:rPr>
+        <w:t xml:space="preserve"> relative simplicity and efficiency, I believe it is an attractive alternative to existing aerial image calibration methods.  </w:t>
+      </w:r>
+    </w:p>
+    <w:p>
+      <w:pPr>
+        <w:jc w:val="both"/>
+        <w:rPr>
+          <w:rFonts w:ascii="Arial" w:hAnsi="Arial" w:cs="Arial"/>
+          <w:sz w:val="20"/>
+          <w:szCs w:val="20"/>
+          <w:lang w:val="en-GB"/>
+        </w:rPr>
+      </w:pPr>
+    </w:p>
+    <w:p>
+      <w:pPr>
+        <w:jc w:val="both"/>
+        <w:rPr>
+          <w:rFonts w:ascii="Arial" w:hAnsi="Arial" w:cs="Arial"/>
+          <w:sz w:val="20"/>
+          <w:szCs w:val="20"/>
+          <w:lang w:val="en-GB"/>
+        </w:rPr>
+      </w:pPr>
+      <w:r>
+        <w:rPr>
+          <w:rFonts w:ascii="Arial" w:hAnsi="Arial" w:cs="Arial"/>
+          <w:sz w:val="20"/>
+          <w:szCs w:val="20"/>
+          <w:lang w:val="en-GB"/>
+        </w:rPr>
+        <w:t>I</w:t>
+      </w:r>
+      <w:r>
+        <w:rPr>
+          <w:rFonts w:ascii="Arial" w:hAnsi="Arial" w:cs="Arial"/>
+          <w:sz w:val="20"/>
+          <w:szCs w:val="20"/>
+          <w:lang w:val="en-GB"/>
+        </w:rPr>
+        <w:t xml:space="preserve"> believe that this manuscript is appropriate for publication by the </w:t>
       </w:r>
       <w:r>
         <w:rPr>
@@ -608,479 +1070,6 @@
           <w:szCs w:val="20"/>
           <w:lang w:val="en-GB"/>
         </w:rPr>
-        <w:t xml:space="preserve"> </w:t>
-      </w:r>
-      <w:r>
-        <w:rPr>
-          <w:rFonts w:ascii="Arial" w:hAnsi="Arial" w:cs="Arial"/>
-          <w:sz w:val="20"/>
-          <w:szCs w:val="20"/>
-          <w:lang w:val="en-GB"/>
-        </w:rPr>
-        <w:t xml:space="preserve">as a peer-reviewed paper.  </w:t>
-      </w:r>
-      <w:r>
-        <w:rPr>
-          <w:rFonts w:ascii="Arial" w:hAnsi="Arial" w:cs="Arial"/>
-          <w:sz w:val="20"/>
-          <w:szCs w:val="20"/>
-          <w:lang w:val="en-GB"/>
-        </w:rPr>
-        <w:t>It is a revision of manuscript ID TRES-PAP-2017-0624, originally entitled “</w:t>
-      </w:r>
-      <w:r>
-        <w:rPr>
-          <w:rFonts w:ascii="Arial" w:hAnsi="Arial" w:cs="Arial"/>
-          <w:sz w:val="20"/>
-          <w:szCs w:val="20"/>
-          <w:u w:val="single"/>
-          <w:lang w:val="en-GB"/>
-        </w:rPr>
-        <w:t>Coarse Surface Reflectance Homogenisation of Aerial Images by Calibration with Satellite Data</w:t>
-      </w:r>
-      <w:r>
-        <w:rPr>
-          <w:rFonts w:ascii="Arial" w:hAnsi="Arial" w:cs="Arial"/>
-          <w:sz w:val="20"/>
-          <w:szCs w:val="20"/>
-          <w:lang w:val="en-GB"/>
-        </w:rPr>
-        <w:t>”.</w:t>
-      </w:r>
-    </w:p>
-    <w:p>
-      <w:pPr>
-        <w:jc w:val="both"/>
-        <w:rPr>
-          <w:rFonts w:ascii="Arial" w:hAnsi="Arial" w:cs="Arial"/>
-          <w:sz w:val="20"/>
-          <w:szCs w:val="20"/>
-          <w:lang w:val="en-GB"/>
-        </w:rPr>
-      </w:pPr>
-    </w:p>
-    <w:p>
-      <w:pPr>
-        <w:jc w:val="both"/>
-        <w:rPr>
-          <w:rFonts w:ascii="Arial" w:hAnsi="Arial" w:cs="Arial"/>
-          <w:sz w:val="20"/>
-          <w:szCs w:val="20"/>
-          <w:lang w:val="en-GB"/>
-        </w:rPr>
-      </w:pPr>
-      <w:r>
-        <w:rPr>
-          <w:rFonts w:ascii="Arial" w:hAnsi="Arial" w:cs="Arial"/>
-          <w:sz w:val="20"/>
-          <w:szCs w:val="20"/>
-          <w:lang w:val="en-GB"/>
-        </w:rPr>
-        <w:t xml:space="preserve">In this revision, we have addressed </w:t>
-      </w:r>
-      <w:r>
-        <w:rPr>
-          <w:rFonts w:ascii="Arial" w:hAnsi="Arial" w:cs="Arial"/>
-          <w:sz w:val="20"/>
-          <w:szCs w:val="20"/>
-          <w:lang w:val="en-GB"/>
-        </w:rPr>
-        <w:t>referees’</w:t>
-      </w:r>
-      <w:r>
-        <w:rPr>
-          <w:rFonts w:ascii="Arial" w:hAnsi="Arial" w:cs="Arial"/>
-          <w:sz w:val="20"/>
-          <w:szCs w:val="20"/>
-          <w:lang w:val="en-GB"/>
-        </w:rPr>
-        <w:t xml:space="preserve"> comments where appropriate, and made </w:t>
-      </w:r>
-      <w:r>
-        <w:rPr>
-          <w:rFonts w:ascii="Arial" w:hAnsi="Arial" w:cs="Arial"/>
-          <w:sz w:val="20"/>
-          <w:szCs w:val="20"/>
-          <w:lang w:val="en-GB"/>
-        </w:rPr>
-        <w:t xml:space="preserve">an </w:t>
-      </w:r>
-      <w:r>
-        <w:rPr>
-          <w:rFonts w:ascii="Arial" w:hAnsi="Arial" w:cs="Arial"/>
-          <w:sz w:val="20"/>
-          <w:szCs w:val="20"/>
-          <w:lang w:val="en-GB"/>
-        </w:rPr>
-        <w:t xml:space="preserve">important addition and improvement to the accuracy assessment.  A comprehensive response to the </w:t>
-      </w:r>
-      <w:r>
-        <w:rPr>
-          <w:rFonts w:ascii="Arial" w:hAnsi="Arial" w:cs="Arial"/>
-          <w:sz w:val="20"/>
-          <w:szCs w:val="20"/>
-          <w:lang w:val="en-GB"/>
-        </w:rPr>
-        <w:t xml:space="preserve">referees’ </w:t>
-      </w:r>
-      <w:r>
-        <w:rPr>
-          <w:rFonts w:ascii="Arial" w:hAnsi="Arial" w:cs="Arial"/>
-          <w:sz w:val="20"/>
-          <w:szCs w:val="20"/>
-          <w:lang w:val="en-GB"/>
-        </w:rPr>
-        <w:t xml:space="preserve">comments </w:t>
-      </w:r>
-      <w:r>
-        <w:rPr>
-          <w:rFonts w:ascii="Arial" w:hAnsi="Arial" w:cs="Arial"/>
-          <w:sz w:val="20"/>
-          <w:szCs w:val="20"/>
-          <w:lang w:val="en-GB"/>
-        </w:rPr>
-        <w:t>begins on page</w:t>
-      </w:r>
-      <w:r>
-        <w:rPr>
-          <w:rFonts w:ascii="Arial" w:hAnsi="Arial" w:cs="Arial"/>
-          <w:sz w:val="20"/>
-          <w:szCs w:val="20"/>
-          <w:lang w:val="en-GB"/>
-        </w:rPr>
-        <w:t xml:space="preserve"> two of this letter</w:t>
-      </w:r>
-      <w:r>
-        <w:rPr>
-          <w:rFonts w:ascii="Arial" w:hAnsi="Arial" w:cs="Arial"/>
-          <w:sz w:val="20"/>
-          <w:szCs w:val="20"/>
-          <w:lang w:val="en-GB"/>
-        </w:rPr>
-        <w:t xml:space="preserve">.  </w:t>
-      </w:r>
-    </w:p>
-    <w:p>
-      <w:pPr>
-        <w:jc w:val="both"/>
-        <w:rPr>
-          <w:rFonts w:ascii="Arial" w:hAnsi="Arial" w:cs="Arial"/>
-          <w:sz w:val="20"/>
-          <w:szCs w:val="20"/>
-          <w:lang w:val="en-GB"/>
-        </w:rPr>
-      </w:pPr>
-    </w:p>
-    <w:p>
-      <w:pPr>
-        <w:jc w:val="both"/>
-        <w:rPr>
-          <w:rFonts w:ascii="Arial" w:hAnsi="Arial" w:cs="Arial"/>
-          <w:sz w:val="20"/>
-          <w:szCs w:val="20"/>
-          <w:lang w:val="en-GB"/>
-        </w:rPr>
-      </w:pPr>
-      <w:r>
-        <w:rPr>
-          <w:rFonts w:ascii="Arial" w:hAnsi="Arial" w:cs="Arial"/>
-          <w:sz w:val="20"/>
-          <w:szCs w:val="20"/>
-          <w:lang w:val="en-GB"/>
-        </w:rPr>
-        <w:t xml:space="preserve">The manuscript describes </w:t>
-      </w:r>
-      <w:r>
-        <w:rPr>
-          <w:rFonts w:ascii="Arial" w:hAnsi="Arial" w:cs="Arial"/>
-          <w:sz w:val="20"/>
-          <w:szCs w:val="20"/>
-          <w:lang w:val="en-GB"/>
-        </w:rPr>
-        <w:t>a</w:t>
-      </w:r>
-      <w:r>
-        <w:rPr>
-          <w:rFonts w:ascii="Arial" w:hAnsi="Arial" w:cs="Arial"/>
-          <w:sz w:val="20"/>
-          <w:szCs w:val="20"/>
-          <w:lang w:val="en-GB"/>
-        </w:rPr>
-        <w:t xml:space="preserve"> method </w:t>
-      </w:r>
-      <w:r>
-        <w:rPr>
-          <w:rFonts w:ascii="Arial" w:hAnsi="Arial" w:cs="Arial"/>
-          <w:sz w:val="20"/>
-          <w:szCs w:val="20"/>
-          <w:lang w:val="en-GB"/>
-        </w:rPr>
-        <w:t>for</w:t>
-      </w:r>
-      <w:r>
-        <w:rPr>
-          <w:rFonts w:ascii="Arial" w:hAnsi="Arial" w:cs="Arial"/>
-          <w:sz w:val="20"/>
-          <w:szCs w:val="20"/>
-          <w:lang w:val="en-GB"/>
-        </w:rPr>
-        <w:t xml:space="preserve"> </w:t>
-      </w:r>
-      <w:r>
-        <w:rPr>
-          <w:rFonts w:ascii="Arial" w:hAnsi="Arial" w:cs="Arial"/>
-          <w:sz w:val="20"/>
-          <w:szCs w:val="20"/>
-          <w:lang w:val="en-GB"/>
-        </w:rPr>
-        <w:t>homogenising</w:t>
-      </w:r>
-      <w:r>
-        <w:rPr>
-          <w:rFonts w:ascii="Arial" w:hAnsi="Arial" w:cs="Arial"/>
-          <w:sz w:val="20"/>
-          <w:szCs w:val="20"/>
-          <w:lang w:val="en-GB"/>
-        </w:rPr>
-        <w:t xml:space="preserve"> </w:t>
-      </w:r>
-      <w:r>
-        <w:rPr>
-          <w:rFonts w:ascii="Arial" w:hAnsi="Arial" w:cs="Arial"/>
-          <w:sz w:val="20"/>
-          <w:szCs w:val="20"/>
-          <w:lang w:val="en-GB"/>
-        </w:rPr>
-        <w:t xml:space="preserve">the digital numbers of </w:t>
-      </w:r>
-      <w:r>
-        <w:rPr>
-          <w:rFonts w:ascii="Arial" w:hAnsi="Arial" w:cs="Arial"/>
-          <w:sz w:val="20"/>
-          <w:szCs w:val="20"/>
-          <w:lang w:val="en-GB"/>
-        </w:rPr>
-        <w:t xml:space="preserve">aerial imagery to </w:t>
-      </w:r>
-      <w:r>
-        <w:rPr>
-          <w:rFonts w:ascii="Arial" w:hAnsi="Arial" w:cs="Arial"/>
-          <w:sz w:val="20"/>
-          <w:szCs w:val="20"/>
-          <w:lang w:val="en-GB"/>
-        </w:rPr>
-        <w:t xml:space="preserve">estimated </w:t>
-      </w:r>
-      <w:r>
-        <w:rPr>
-          <w:rFonts w:ascii="Arial" w:hAnsi="Arial" w:cs="Arial"/>
-          <w:sz w:val="20"/>
-          <w:szCs w:val="20"/>
-          <w:lang w:val="en-GB"/>
-        </w:rPr>
-        <w:t xml:space="preserve">surface reflectance values.  A collocated and concurrent, well calibrated satellite image is used as a surface reflectance reference to which the images are calibrated.  </w:t>
-      </w:r>
-      <w:r>
-        <w:rPr>
-          <w:rFonts w:ascii="Arial" w:hAnsi="Arial" w:cs="Arial"/>
-          <w:sz w:val="20"/>
-          <w:szCs w:val="20"/>
-          <w:lang w:val="en-GB"/>
-        </w:rPr>
-        <w:t>T</w:t>
-      </w:r>
-      <w:r>
-        <w:rPr>
-          <w:rFonts w:ascii="Arial" w:hAnsi="Arial" w:cs="Arial"/>
-          <w:sz w:val="20"/>
-          <w:szCs w:val="20"/>
-          <w:lang w:val="en-GB"/>
-        </w:rPr>
-        <w:t>he relationship between the surface reflectance of the reference image and digital numbers of the aerial images</w:t>
-      </w:r>
-      <w:r>
-        <w:rPr>
-          <w:rFonts w:ascii="Arial" w:hAnsi="Arial" w:cs="Arial"/>
-          <w:sz w:val="20"/>
-          <w:szCs w:val="20"/>
-          <w:lang w:val="en-GB"/>
-        </w:rPr>
-        <w:t xml:space="preserve"> is approximated with a spatially varying local linear model</w:t>
-      </w:r>
-      <w:r>
-        <w:rPr>
-          <w:rFonts w:ascii="Arial" w:hAnsi="Arial" w:cs="Arial"/>
-          <w:sz w:val="20"/>
-          <w:szCs w:val="20"/>
-          <w:lang w:val="en-GB"/>
-        </w:rPr>
-        <w:t xml:space="preserve">.  </w:t>
-      </w:r>
-      <w:r>
-        <w:rPr>
-          <w:rFonts w:ascii="Arial" w:hAnsi="Arial" w:cs="Arial"/>
-          <w:sz w:val="20"/>
-          <w:szCs w:val="20"/>
-          <w:lang w:val="en-GB"/>
-        </w:rPr>
-        <w:t>The results of a</w:t>
-      </w:r>
-      <w:r>
-        <w:rPr>
-          <w:rFonts w:ascii="Arial" w:hAnsi="Arial" w:cs="Arial"/>
-          <w:sz w:val="20"/>
-          <w:szCs w:val="20"/>
-          <w:lang w:val="en-GB"/>
-        </w:rPr>
-        <w:t xml:space="preserve">n accuracy assessment </w:t>
-      </w:r>
-      <w:r>
-        <w:rPr>
-          <w:rFonts w:ascii="Arial" w:hAnsi="Arial" w:cs="Arial"/>
-          <w:sz w:val="20"/>
-          <w:szCs w:val="20"/>
-          <w:lang w:val="en-GB"/>
-        </w:rPr>
-        <w:t>compared well with</w:t>
-      </w:r>
-      <w:r>
-        <w:rPr>
-          <w:rFonts w:ascii="Arial" w:hAnsi="Arial" w:cs="Arial"/>
-          <w:sz w:val="20"/>
-          <w:szCs w:val="20"/>
-          <w:lang w:val="en-GB"/>
-        </w:rPr>
-        <w:t xml:space="preserve"> </w:t>
-      </w:r>
-      <w:r>
-        <w:rPr>
-          <w:rFonts w:ascii="Arial" w:hAnsi="Arial" w:cs="Arial"/>
-          <w:sz w:val="20"/>
-          <w:szCs w:val="20"/>
-          <w:lang w:val="en-GB"/>
-        </w:rPr>
-        <w:t xml:space="preserve">those of </w:t>
-      </w:r>
-      <w:r>
-        <w:rPr>
-          <w:rFonts w:ascii="Arial" w:hAnsi="Arial" w:cs="Arial"/>
-          <w:sz w:val="20"/>
-          <w:szCs w:val="20"/>
-          <w:lang w:val="en-GB"/>
-        </w:rPr>
-        <w:t xml:space="preserve">existing aerial image calibration techniques. </w:t>
-      </w:r>
-      <w:r>
-        <w:rPr>
-          <w:rFonts w:ascii="Arial" w:hAnsi="Arial" w:cs="Arial"/>
-          <w:sz w:val="20"/>
-          <w:szCs w:val="20"/>
-          <w:lang w:val="en-GB"/>
-        </w:rPr>
-        <w:t xml:space="preserve"> </w:t>
-      </w:r>
-      <w:r>
-        <w:rPr>
-          <w:rFonts w:ascii="Arial" w:hAnsi="Arial" w:cs="Arial"/>
-          <w:sz w:val="20"/>
-          <w:szCs w:val="20"/>
-          <w:lang w:val="en-GB"/>
-        </w:rPr>
-        <w:t xml:space="preserve">The method corrects for </w:t>
-      </w:r>
-      <w:r>
-        <w:rPr>
-          <w:rFonts w:ascii="Arial" w:hAnsi="Arial" w:cs="Arial"/>
-          <w:sz w:val="20"/>
-          <w:szCs w:val="20"/>
-          <w:lang w:val="en-GB"/>
-        </w:rPr>
-        <w:t xml:space="preserve">coarse-scale </w:t>
-      </w:r>
-      <w:r>
-        <w:rPr>
-          <w:rFonts w:ascii="Arial" w:hAnsi="Arial" w:cs="Arial"/>
-          <w:sz w:val="20"/>
-          <w:szCs w:val="20"/>
-          <w:lang w:val="en-GB"/>
-        </w:rPr>
-        <w:t xml:space="preserve">atmospheric and bidirectional reflectance distribution function (BRDF) effects and does not require spectral measurements of field sites or placement of known reflectance targets.  Due to </w:t>
-      </w:r>
-      <w:r>
-        <w:rPr>
-          <w:rFonts w:ascii="Arial" w:hAnsi="Arial" w:cs="Arial"/>
-          <w:sz w:val="20"/>
-          <w:szCs w:val="20"/>
-          <w:lang w:val="en-GB"/>
-        </w:rPr>
-        <w:t>its</w:t>
-      </w:r>
-      <w:r>
-        <w:rPr>
-          <w:rFonts w:ascii="Arial" w:hAnsi="Arial" w:cs="Arial"/>
-          <w:sz w:val="20"/>
-          <w:szCs w:val="20"/>
-          <w:lang w:val="en-GB"/>
-        </w:rPr>
-        <w:t xml:space="preserve"> relative simplicity and efficiency, I believe it is an attractive alternative to existing aerial image calibration methods.  </w:t>
-      </w:r>
-    </w:p>
-    <w:p>
-      <w:pPr>
-        <w:jc w:val="both"/>
-        <w:rPr>
-          <w:rFonts w:ascii="Arial" w:hAnsi="Arial" w:cs="Arial"/>
-          <w:sz w:val="20"/>
-          <w:szCs w:val="20"/>
-          <w:lang w:val="en-GB"/>
-        </w:rPr>
-      </w:pPr>
-    </w:p>
-    <w:p>
-      <w:pPr>
-        <w:jc w:val="both"/>
-        <w:rPr>
-          <w:rFonts w:ascii="Arial" w:hAnsi="Arial" w:cs="Arial"/>
-          <w:sz w:val="20"/>
-          <w:szCs w:val="20"/>
-          <w:lang w:val="en-GB"/>
-        </w:rPr>
-      </w:pPr>
-      <w:r>
-        <w:rPr>
-          <w:rFonts w:ascii="Arial" w:hAnsi="Arial" w:cs="Arial"/>
-          <w:sz w:val="20"/>
-          <w:szCs w:val="20"/>
-          <w:lang w:val="en-GB"/>
-        </w:rPr>
-        <w:t>I</w:t>
-      </w:r>
-      <w:r>
-        <w:rPr>
-          <w:rFonts w:ascii="Arial" w:hAnsi="Arial" w:cs="Arial"/>
-          <w:sz w:val="20"/>
-          <w:szCs w:val="20"/>
-          <w:lang w:val="en-GB"/>
-        </w:rPr>
-        <w:t xml:space="preserve"> believe that this manuscript is appropriate for publication by the </w:t>
-      </w:r>
-      <w:r>
-        <w:rPr>
-          <w:rFonts w:ascii="Arial" w:hAnsi="Arial" w:cs="Arial"/>
-          <w:i/>
-          <w:sz w:val="20"/>
-          <w:szCs w:val="20"/>
-          <w:lang w:val="en-GB"/>
-        </w:rPr>
-        <w:t>International Journal of Remote Sensing</w:t>
-      </w:r>
-      <w:r>
-        <w:rPr>
-          <w:rFonts w:ascii="Arial" w:hAnsi="Arial" w:cs="Arial"/>
-          <w:sz w:val="20"/>
-          <w:szCs w:val="20"/>
-          <w:lang w:val="en-GB"/>
-        </w:rPr>
         <w:t xml:space="preserve"> because it </w:t>
       </w:r>
       <w:r>
@@ -1153,16 +1142,7 @@
           <w:szCs w:val="20"/>
           <w:lang w:val="en-GB"/>
         </w:rPr>
-        <w:t xml:space="preserve"> </w:t>
-      </w:r>
-      <w:r>
-        <w:rPr>
-          <w:rFonts w:ascii="Arial" w:hAnsi="Arial" w:cs="Arial"/>
-          <w:sz w:val="20"/>
-          <w:szCs w:val="20"/>
-          <w:lang w:val="en-GB"/>
-        </w:rPr>
-        <w:t xml:space="preserve">mainly </w:t>
+        <w:t xml:space="preserve"> mainly </w:t>
       </w:r>
       <w:r>
         <w:rPr>
@@ -1180,43 +1160,7 @@
           <w:szCs w:val="20"/>
           <w:lang w:val="en-GB"/>
         </w:rPr>
-        <w:t xml:space="preserve"> visual interpretation</w:t>
-      </w:r>
-      <w:r>
-        <w:rPr>
-          <w:rFonts w:ascii="Arial" w:hAnsi="Arial" w:cs="Arial"/>
-          <w:sz w:val="20"/>
-          <w:szCs w:val="20"/>
-          <w:lang w:val="en-GB"/>
-        </w:rPr>
-        <w:t xml:space="preserve"> due to </w:t>
-      </w:r>
-      <w:r>
-        <w:rPr>
-          <w:rFonts w:ascii="Arial" w:hAnsi="Arial" w:cs="Arial"/>
-          <w:sz w:val="20"/>
-          <w:szCs w:val="20"/>
-          <w:lang w:val="en-GB"/>
-        </w:rPr>
-        <w:t xml:space="preserve">radiometric variation therein. </w:t>
-      </w:r>
-      <w:r>
-        <w:rPr>
-          <w:rFonts w:ascii="Arial" w:hAnsi="Arial" w:cs="Arial"/>
-          <w:sz w:val="20"/>
-          <w:szCs w:val="20"/>
-          <w:lang w:val="en-GB"/>
-        </w:rPr>
-        <w:t xml:space="preserve"> </w:t>
-      </w:r>
-      <w:r>
-        <w:rPr>
-          <w:rFonts w:ascii="Arial" w:hAnsi="Arial" w:cs="Arial"/>
-          <w:sz w:val="20"/>
-          <w:szCs w:val="20"/>
-          <w:lang w:val="en-GB"/>
-        </w:rPr>
-        <w:t>The proposed technique effectively re</w:t>
+        <w:t xml:space="preserve"> visual interpretation due to radiometric variation therein.  The proposed technique effectively re</w:t>
       </w:r>
       <w:r>
         <w:rPr>
@@ -1236,8 +1180,6 @@
         </w:rPr>
         <w:t xml:space="preserve"> such variation to produce images that are spectrally comparable to well-calibrated satellite images.</w:t>
       </w:r>
-      <w:bookmarkStart w:id="0" w:name="_GoBack"/>
-      <w:bookmarkEnd w:id="0"/>
     </w:p>
     <w:p>
       <w:pPr>
@@ -4789,45 +4731,6 @@
           <w:szCs w:val="20"/>
           <w:lang w:val="en-GB"/>
         </w:rPr>
-        <w:fldChar w:fldCharType="begin"/>
-      </w:r>
-      <w:r>
-        <w:rPr>
-          <w:rFonts w:ascii="Arial" w:hAnsi="Arial" w:cs="Arial"/>
-          <w:color w:val="FF0000"/>
-          <w:sz w:val="20"/>
-          <w:szCs w:val="20"/>
-          <w:lang w:val="en-GB"/>
-        </w:rPr>
-        <w:instrText xml:space="preserve"> REF _Ref486590748 \r \h </w:instrText>
-      </w:r>
-      <w:r>
-        <w:rPr>
-          <w:rFonts w:ascii="Arial" w:hAnsi="Arial" w:cs="Arial"/>
-          <w:color w:val="FF0000"/>
-          <w:sz w:val="20"/>
-          <w:szCs w:val="20"/>
-          <w:lang w:val="en-GB"/>
-        </w:rPr>
-      </w:r>
-      <w:r>
-        <w:rPr>
-          <w:rFonts w:ascii="Arial" w:hAnsi="Arial" w:cs="Arial"/>
-          <w:color w:val="FF0000"/>
-          <w:sz w:val="20"/>
-          <w:szCs w:val="20"/>
-          <w:lang w:val="en-GB"/>
-        </w:rPr>
-        <w:fldChar w:fldCharType="separate"/>
-      </w:r>
-      <w:r>
-        <w:rPr>
-          <w:rFonts w:ascii="Arial" w:hAnsi="Arial" w:cs="Arial"/>
-          <w:color w:val="FF0000"/>
-          <w:sz w:val="20"/>
-          <w:szCs w:val="20"/>
-          <w:lang w:val="en-GB"/>
-        </w:rPr>
         <w:t>2.6</w:t>
       </w:r>
       <w:r>
@@ -4838,16 +4741,6 @@
           <w:szCs w:val="20"/>
           <w:lang w:val="en-GB"/>
         </w:rPr>
-        <w:fldChar w:fldCharType="end"/>
-      </w:r>
-      <w:r>
-        <w:rPr>
-          <w:rFonts w:ascii="Arial" w:hAnsi="Arial" w:cs="Arial"/>
-          <w:color w:val="FF0000"/>
-          <w:sz w:val="20"/>
-          <w:szCs w:val="20"/>
-          <w:lang w:val="en-GB"/>
-        </w:rPr>
         <w:t xml:space="preserve"> and </w:t>
       </w:r>
       <w:r>
@@ -4858,45 +4751,6 @@
           <w:szCs w:val="20"/>
           <w:lang w:val="en-GB"/>
         </w:rPr>
-        <w:fldChar w:fldCharType="begin"/>
-      </w:r>
-      <w:r>
-        <w:rPr>
-          <w:rFonts w:ascii="Arial" w:hAnsi="Arial" w:cs="Arial"/>
-          <w:color w:val="FF0000"/>
-          <w:sz w:val="20"/>
-          <w:szCs w:val="20"/>
-          <w:lang w:val="en-GB"/>
-        </w:rPr>
-        <w:instrText xml:space="preserve"> REF _Ref447456652 \r \h </w:instrText>
-      </w:r>
-      <w:r>
-        <w:rPr>
-          <w:rFonts w:ascii="Arial" w:hAnsi="Arial" w:cs="Arial"/>
-          <w:color w:val="FF0000"/>
-          <w:sz w:val="20"/>
-          <w:szCs w:val="20"/>
-          <w:lang w:val="en-GB"/>
-        </w:rPr>
-      </w:r>
-      <w:r>
-        <w:rPr>
-          <w:rFonts w:ascii="Arial" w:hAnsi="Arial" w:cs="Arial"/>
-          <w:color w:val="FF0000"/>
-          <w:sz w:val="20"/>
-          <w:szCs w:val="20"/>
-          <w:lang w:val="en-GB"/>
-        </w:rPr>
-        <w:fldChar w:fldCharType="separate"/>
-      </w:r>
-      <w:r>
-        <w:rPr>
-          <w:rFonts w:ascii="Arial" w:hAnsi="Arial" w:cs="Arial"/>
-          <w:color w:val="FF0000"/>
-          <w:sz w:val="20"/>
-          <w:szCs w:val="20"/>
-          <w:lang w:val="en-GB"/>
-        </w:rPr>
         <w:t>3.1</w:t>
       </w:r>
       <w:r>
@@ -4907,18 +4761,10 @@
           <w:szCs w:val="20"/>
           <w:lang w:val="en-GB"/>
         </w:rPr>
-        <w:fldChar w:fldCharType="end"/>
-      </w:r>
-      <w:r>
-        <w:rPr>
-          <w:rFonts w:ascii="Arial" w:hAnsi="Arial" w:cs="Arial"/>
-          <w:color w:val="FF0000"/>
-          <w:sz w:val="20"/>
-          <w:szCs w:val="20"/>
-          <w:lang w:val="en-GB"/>
-        </w:rPr>
         <w:t>.</w:t>
       </w:r>
+      <w:bookmarkStart w:id="0" w:name="_GoBack"/>
+      <w:bookmarkEnd w:id="0"/>
     </w:p>
     <w:p>
       <w:pPr>
@@ -7182,7 +7028,7 @@
         <a:sysClr val="windowText" lastClr="000000"/>
       </a:dk1>
       <a:lt1>
-        <a:sysClr val="window" lastClr="B9B9B9"/>
+        <a:sysClr val="window" lastClr="FFFFFF"/>
       </a:lt1>
       <a:dk2>
         <a:srgbClr val="44546A"/>
@@ -7440,7 +7286,7 @@
 </file>
 
 <file path=customXml/itemProps1.xml><?xml version="1.0" encoding="utf-8"?>
-<ds:datastoreItem xmlns:ds="http://schemas.openxmlformats.org/officeDocument/2006/customXml" ds:itemID="{1AA6EAF9-5554-4B78-89D1-0B1BFDF64B4C}">
+<ds:datastoreItem xmlns:ds="http://schemas.openxmlformats.org/officeDocument/2006/customXml" ds:itemID="{7CFE946A-16DF-48A6-9080-3158C1EBCAFE}">
   <ds:schemaRefs>
     <ds:schemaRef ds:uri="http://schemas.openxmlformats.org/officeDocument/2006/bibliography"/>
   </ds:schemaRefs>

</xml_diff>